<commit_message>
Final changes to first working version of Keyboard Gloves
</commit_message>
<xml_diff>
--- a/Keyboard Gloves Layout.docx
+++ b/Keyboard Gloves Layout.docx
@@ -75,6 +75,86 @@
       <w:r>
         <w:t>.</w:t>
       </w:r>
+      <w:r>
+        <w:t xml:space="preserve"> </w:t>
+      </w:r>
+      <w:r>
+        <w:t xml:space="preserve">Also note that the keybinds </w:t>
+      </w:r>
+      <w:r>
+        <w:t>took inspiration</w:t>
+      </w:r>
+      <w:r>
+        <w:t xml:space="preserve"> </w:t>
+      </w:r>
+      <w:r>
+        <w:t>from</w:t>
+      </w:r>
+      <w:r>
+        <w:t xml:space="preserve"> on a traditional qwerty keyboard layout</w:t>
+      </w:r>
+      <w:r>
+        <w:t xml:space="preserve"> to help the user</w:t>
+      </w:r>
+      <w:r>
+        <w:t xml:space="preserve"> have an easy transition from a </w:t>
+      </w:r>
+      <w:r>
+        <w:t>qwerty keyboard to using the Keyboard Gloves.</w:t>
+      </w:r>
+      <w:r>
+        <w:t xml:space="preserve"> </w:t>
+      </w:r>
+      <w:r>
+        <w:t>A</w:t>
+      </w:r>
+      <w:r>
+        <w:t xml:space="preserve"> </w:t>
+      </w:r>
+      <w:r>
+        <w:t>value of 1 for the</w:t>
+      </w:r>
+      <w:r>
+        <w:t xml:space="preserve"> </w:t>
+      </w:r>
+      <w:proofErr w:type="gramStart"/>
+      <w:r>
+        <w:t>left hand</w:t>
+      </w:r>
+      <w:proofErr w:type="gramEnd"/>
+      <w:r>
+        <w:t xml:space="preserve"> pinky represents the left side of the keyboard and a value of 1 for the </w:t>
+      </w:r>
+      <w:r>
+        <w:t>left</w:t>
+      </w:r>
+      <w:r>
+        <w:t xml:space="preserve"> hand index finger represents the right side of the keyboard</w:t>
+      </w:r>
+      <w:r>
+        <w:t xml:space="preserve">, with </w:t>
+      </w:r>
+      <w:r>
+        <w:t>the 3</w:t>
+      </w:r>
+      <w:r>
+        <w:rPr>
+          <w:vertAlign w:val="superscript"/>
+        </w:rPr>
+        <w:t>rd</w:t>
+      </w:r>
+      <w:r>
+        <w:t xml:space="preserve"> and 4</w:t>
+      </w:r>
+      <w:r>
+        <w:rPr>
+          <w:vertAlign w:val="superscript"/>
+        </w:rPr>
+        <w:t>th</w:t>
+      </w:r>
+      <w:r>
+        <w:t xml:space="preserve"> fingers specifying the row of keys that the user wants to type from.</w:t>
+      </w:r>
     </w:p>
     <w:p>
       <w:pPr>
@@ -97,7 +177,13 @@
         <w:spacing w:line="240" w:lineRule="auto"/>
       </w:pPr>
       <w:r>
-        <w:t>This string of characters will result from bending the left-hand index finger and the right-hand ring finger, with all other fingers extended.</w:t>
+        <w:t>This string of characters will result from bending the left-hand index finger and the right-hand ring finger, with all other fingers extended</w:t>
+      </w:r>
+      <w:r>
+        <w:t xml:space="preserve"> and will type the character “</w:t>
+      </w:r>
+      <w:r>
+        <w:t>o” being typed.</w:t>
       </w:r>
     </w:p>
     <w:p>
@@ -925,6 +1011,7 @@
           </w:tcPr>
           <w:p>
             <w:r>
+              <w:lastRenderedPageBreak/>
               <w:t>11100</w:t>
             </w:r>
           </w:p>
@@ -2307,6 +2394,7 @@
           </w:tcPr>
           <w:p>
             <w:r>
+              <w:lastRenderedPageBreak/>
               <w:t>0011</w:t>
             </w:r>
             <w:r>

</xml_diff>